<commit_message>
Update doc and implement a case for H3C
</commit_message>
<xml_diff>
--- a/BPS_APIs_Ver1.docx
+++ b/BPS_APIs_Ver1.docx
@@ -8861,10 +8861,7 @@
         <w:t>举例</w:t>
       </w:r>
       <w:r>
-        <w:t>ip</w:t>
-      </w:r>
-      <w:r>
-        <w:t>6</w:t>
+        <w:t>ip6</w:t>
       </w:r>
       <w:r>
         <w:t>_router</w:t>
@@ -9027,13 +9024,7 @@
         <w:t>ip_static_hosts</w:t>
       </w:r>
       <w:r>
-        <w:t xml:space="preserve"> </w:t>
-      </w:r>
-      <w:r>
-        <w:t>{“</w:t>
-      </w:r>
-      <w:r>
-        <w:t>Static Hosts i1</w:t>
+        <w:t xml:space="preserve"> {“Static Hosts i1</w:t>
       </w:r>
       <w:r>
         <w:t>_default</w:t>
@@ -9121,9 +9112,6 @@
       <w:pPr>
         <w:pStyle w:val="ListParagraph"/>
         <w:ind w:left="840"/>
-        <w:rPr>
-          <w:rFonts w:hint="eastAsia"/>
-        </w:rPr>
       </w:pPr>
       <w:r>
         <w:rPr>
@@ -28308,6 +28296,15 @@
     </w:p>
     <w:p>
       <w:pPr>
+        <w:pStyle w:val="ListParagraph"/>
+        <w:ind w:left="0"/>
+        <w:rPr>
+          <w:color w:val="548DD4" w:themeColor="text2" w:themeTint="99"/>
+        </w:rPr>
+      </w:pPr>
+    </w:p>
+    <w:p>
+      <w:pPr>
         <w:pStyle w:val="Heading1"/>
         <w:numPr>
           <w:ilvl w:val="0"/>
@@ -28318,6 +28315,827 @@
         <w:rPr>
           <w:rFonts w:hint="eastAsia"/>
         </w:rPr>
+        <w:t>获取对象方法</w:t>
+      </w:r>
+    </w:p>
+    <w:p>
+      <w:pPr>
+        <w:pStyle w:val="Heading2"/>
+        <w:numPr>
+          <w:ilvl w:val="1"/>
+          <w:numId w:val="73"/>
+        </w:numPr>
+      </w:pPr>
+      <w:r>
+        <w:rPr>
+          <w:rFonts w:hint="eastAsia"/>
+        </w:rPr>
+        <w:t>获取</w:t>
+      </w:r>
+      <w:r>
+        <w:rPr>
+          <w:rFonts w:hint="eastAsia"/>
+        </w:rPr>
+        <w:t>对象：</w:t>
+      </w:r>
+      <w:r>
+        <w:t>getObjByName</w:t>
+      </w:r>
+    </w:p>
+    <w:tbl>
+      <w:tblPr>
+        <w:tblStyle w:val="MediumShading1-Accent1"/>
+        <w:tblW w:w="0" w:type="auto"/>
+        <w:tblLayout w:type="fixed"/>
+        <w:tblLook w:val="0000" w:firstRow="0" w:lastRow="0" w:firstColumn="0" w:lastColumn="0" w:noHBand="0" w:noVBand="0"/>
+      </w:tblPr>
+      <w:tblGrid>
+        <w:gridCol w:w="8522"/>
+      </w:tblGrid>
+      <w:tr>
+        <w:trPr>
+          <w:cnfStyle w:val="000000100000" w:firstRow="0" w:lastRow="0" w:firstColumn="0" w:lastColumn="0" w:oddVBand="0" w:evenVBand="0" w:oddHBand="1" w:evenHBand="0" w:firstRowFirstColumn="0" w:firstRowLastColumn="0" w:lastRowFirstColumn="0" w:lastRowLastColumn="0"/>
+        </w:trPr>
+        <w:tc>
+          <w:tcPr>
+            <w:cnfStyle w:val="000010000000" w:firstRow="0" w:lastRow="0" w:firstColumn="0" w:lastColumn="0" w:oddVBand="1" w:evenVBand="0" w:oddHBand="0" w:evenHBand="0" w:firstRowFirstColumn="0" w:firstRowLastColumn="0" w:lastRowFirstColumn="0" w:lastRowLastColumn="0"/>
+            <w:tcW w:w="8522" w:type="dxa"/>
+            <w:tcBorders>
+              <w:top w:val="single" w:sz="8" w:space="0" w:color="7BA0CD"/>
+              <w:left w:val="single" w:sz="8" w:space="0" w:color="7BA0CD"/>
+              <w:bottom w:val="single" w:sz="8" w:space="0" w:color="7BA0CD"/>
+              <w:right w:val="single" w:sz="8" w:space="0" w:color="7BA0CD"/>
+            </w:tcBorders>
+            <w:shd w:val="clear" w:color="auto" w:fill="4F81BD"/>
+          </w:tcPr>
+          <w:p>
+            <w:pPr>
+              <w:rPr>
+                <w:b/>
+                <w:bCs/>
+                <w:color w:val="FFFFFF"/>
+              </w:rPr>
+            </w:pPr>
+          </w:p>
+        </w:tc>
+      </w:tr>
+    </w:tbl>
+    <w:p>
+      <w:pPr>
+        <w:rPr>
+          <w:b/>
+          <w:color w:val="4F81BD"/>
+          <w:sz w:val="21"/>
+          <w:szCs w:val="21"/>
+        </w:rPr>
+      </w:pPr>
+    </w:p>
+    <w:p>
+      <w:pPr>
+        <w:rPr>
+          <w:b/>
+          <w:color w:val="4F81BD"/>
+          <w:sz w:val="21"/>
+          <w:szCs w:val="21"/>
+        </w:rPr>
+      </w:pPr>
+      <w:r>
+        <w:rPr>
+          <w:b/>
+          <w:color w:val="4F81BD"/>
+          <w:sz w:val="21"/>
+          <w:szCs w:val="21"/>
+        </w:rPr>
+        <w:t xml:space="preserve">@tester </w:t>
+      </w:r>
+      <w:r>
+        <w:rPr>
+          <w:b/>
+          <w:color w:val="4F81BD"/>
+          <w:sz w:val="21"/>
+          <w:szCs w:val="21"/>
+        </w:rPr>
+        <w:t>getObjByName</w:t>
+      </w:r>
+      <w:r>
+        <w:rPr>
+          <w:b/>
+          <w:color w:val="4F81BD"/>
+          <w:sz w:val="21"/>
+          <w:szCs w:val="21"/>
+        </w:rPr>
+        <w:t xml:space="preserve"> name</w:t>
+      </w:r>
+    </w:p>
+    <w:p>
+      <w:pPr>
+        <w:rPr>
+          <w:b/>
+          <w:color w:val="4F81BD"/>
+          <w:sz w:val="21"/>
+          <w:szCs w:val="21"/>
+        </w:rPr>
+      </w:pPr>
+      <w:r>
+        <w:rPr>
+          <w:rFonts w:hint="eastAsia"/>
+          <w:b/>
+          <w:color w:val="4F81BD"/>
+          <w:sz w:val="21"/>
+          <w:szCs w:val="21"/>
+        </w:rPr>
+        <w:t>通过指定的</w:t>
+      </w:r>
+      <w:r>
+        <w:rPr>
+          <w:rFonts w:hint="eastAsia"/>
+          <w:b/>
+          <w:color w:val="4F81BD"/>
+          <w:sz w:val="21"/>
+          <w:szCs w:val="21"/>
+        </w:rPr>
+        <w:t>name</w:t>
+      </w:r>
+      <w:r>
+        <w:rPr>
+          <w:rFonts w:hint="eastAsia"/>
+          <w:b/>
+          <w:color w:val="4F81BD"/>
+          <w:sz w:val="21"/>
+          <w:szCs w:val="21"/>
+        </w:rPr>
+        <w:t>，获取</w:t>
+      </w:r>
+      <w:r>
+        <w:rPr>
+          <w:rFonts w:hint="eastAsia"/>
+          <w:b/>
+          <w:color w:val="4F81BD"/>
+          <w:sz w:val="21"/>
+          <w:szCs w:val="21"/>
+        </w:rPr>
+        <w:t>Test</w:t>
+      </w:r>
+      <w:r>
+        <w:rPr>
+          <w:rFonts w:hint="eastAsia"/>
+          <w:b/>
+          <w:color w:val="4F81BD"/>
+          <w:sz w:val="21"/>
+          <w:szCs w:val="21"/>
+        </w:rPr>
+        <w:t>，</w:t>
+      </w:r>
+      <w:r>
+        <w:rPr>
+          <w:rFonts w:hint="eastAsia"/>
+          <w:b/>
+          <w:color w:val="4F81BD"/>
+          <w:sz w:val="21"/>
+          <w:szCs w:val="21"/>
+        </w:rPr>
+        <w:t>TestSeries</w:t>
+      </w:r>
+      <w:r>
+        <w:rPr>
+          <w:rFonts w:hint="eastAsia"/>
+          <w:b/>
+          <w:color w:val="4F81BD"/>
+          <w:sz w:val="21"/>
+          <w:szCs w:val="21"/>
+        </w:rPr>
+        <w:t>，</w:t>
+      </w:r>
+      <w:r>
+        <w:rPr>
+          <w:rFonts w:hint="eastAsia"/>
+          <w:b/>
+          <w:color w:val="4F81BD"/>
+          <w:sz w:val="21"/>
+          <w:szCs w:val="21"/>
+        </w:rPr>
+        <w:t>Nei</w:t>
+      </w:r>
+      <w:r>
+        <w:rPr>
+          <w:rFonts w:hint="eastAsia"/>
+          <w:b/>
+          <w:color w:val="4F81BD"/>
+          <w:sz w:val="21"/>
+          <w:szCs w:val="21"/>
+        </w:rPr>
+        <w:t>g</w:t>
+      </w:r>
+      <w:r>
+        <w:rPr>
+          <w:rFonts w:hint="eastAsia"/>
+          <w:b/>
+          <w:color w:val="4F81BD"/>
+          <w:sz w:val="21"/>
+          <w:szCs w:val="21"/>
+        </w:rPr>
+        <w:t>borhood</w:t>
+      </w:r>
+      <w:r>
+        <w:rPr>
+          <w:rFonts w:hint="eastAsia"/>
+          <w:b/>
+          <w:color w:val="4F81BD"/>
+          <w:sz w:val="21"/>
+          <w:szCs w:val="21"/>
+        </w:rPr>
+        <w:t>，</w:t>
+      </w:r>
+      <w:r>
+        <w:rPr>
+          <w:rFonts w:hint="eastAsia"/>
+          <w:b/>
+          <w:color w:val="4F81BD"/>
+          <w:sz w:val="21"/>
+          <w:szCs w:val="21"/>
+        </w:rPr>
+        <w:t>LoadProfile</w:t>
+      </w:r>
+      <w:r>
+        <w:rPr>
+          <w:rFonts w:hint="eastAsia"/>
+          <w:b/>
+          <w:color w:val="4F81BD"/>
+          <w:sz w:val="21"/>
+          <w:szCs w:val="21"/>
+        </w:rPr>
+        <w:t>，</w:t>
+      </w:r>
+      <w:r>
+        <w:rPr>
+          <w:rFonts w:hint="eastAsia"/>
+          <w:b/>
+          <w:color w:val="4F81BD"/>
+          <w:sz w:val="21"/>
+          <w:szCs w:val="21"/>
+        </w:rPr>
+        <w:t>Component</w:t>
+      </w:r>
+      <w:r>
+        <w:rPr>
+          <w:rFonts w:hint="eastAsia"/>
+          <w:b/>
+          <w:color w:val="4F81BD"/>
+          <w:sz w:val="21"/>
+          <w:szCs w:val="21"/>
+        </w:rPr>
+        <w:t>，</w:t>
+      </w:r>
+      <w:r>
+        <w:rPr>
+          <w:rFonts w:hint="eastAsia"/>
+          <w:b/>
+          <w:color w:val="4F81BD"/>
+          <w:sz w:val="21"/>
+          <w:szCs w:val="21"/>
+        </w:rPr>
+        <w:t>AppProfile</w:t>
+      </w:r>
+      <w:r>
+        <w:rPr>
+          <w:rFonts w:hint="eastAsia"/>
+          <w:b/>
+          <w:color w:val="4F81BD"/>
+          <w:sz w:val="21"/>
+          <w:szCs w:val="21"/>
+        </w:rPr>
+        <w:t>及</w:t>
+      </w:r>
+      <w:r>
+        <w:rPr>
+          <w:rFonts w:hint="eastAsia"/>
+          <w:b/>
+          <w:color w:val="4F81BD"/>
+          <w:sz w:val="21"/>
+          <w:szCs w:val="21"/>
+        </w:rPr>
+        <w:t>StrikeList</w:t>
+      </w:r>
+      <w:r>
+        <w:rPr>
+          <w:rFonts w:hint="eastAsia"/>
+          <w:b/>
+          <w:color w:val="4F81BD"/>
+          <w:sz w:val="21"/>
+          <w:szCs w:val="21"/>
+        </w:rPr>
+        <w:t>对象</w:t>
+      </w:r>
+      <w:r>
+        <w:rPr>
+          <w:b/>
+          <w:color w:val="4F81BD"/>
+          <w:sz w:val="21"/>
+          <w:szCs w:val="21"/>
+        </w:rPr>
+        <w:fldChar w:fldCharType="begin"/>
+      </w:r>
+      <w:r>
+        <w:rPr>
+          <w:b/>
+          <w:color w:val="4F81BD"/>
+          <w:sz w:val="21"/>
+          <w:szCs w:val="21"/>
+        </w:rPr>
+        <w:instrText xml:space="preserve"> XE "</w:instrText>
+      </w:r>
+      <w:r>
+        <w:rPr>
+          <w:b/>
+          <w:color w:val="4F81BD"/>
+          <w:sz w:val="21"/>
+          <w:szCs w:val="21"/>
+        </w:rPr>
+        <w:instrText>IxiaNet</w:instrText>
+      </w:r>
+      <w:r>
+        <w:rPr>
+          <w:b/>
+          <w:color w:val="4F81BD"/>
+          <w:sz w:val="21"/>
+          <w:szCs w:val="21"/>
+        </w:rPr>
+        <w:instrText xml:space="preserve">" \y "I" </w:instrText>
+      </w:r>
+      <w:r>
+        <w:rPr>
+          <w:b/>
+          <w:color w:val="4F81BD"/>
+          <w:sz w:val="21"/>
+          <w:szCs w:val="21"/>
+        </w:rPr>
+        <w:fldChar w:fldCharType="end"/>
+      </w:r>
+    </w:p>
+    <w:p>
+      <w:pPr>
+        <w:pStyle w:val="ListParagraph"/>
+        <w:numPr>
+          <w:ilvl w:val="0"/>
+          <w:numId w:val="2"/>
+        </w:numPr>
+        <w:spacing w:before="400"/>
+        <w:contextualSpacing w:val="0"/>
+        <w:outlineLvl w:val="0"/>
+        <w:rPr>
+          <w:b/>
+          <w:vanish/>
+          <w:color w:val="E36C0A" w:themeColor="accent6" w:themeShade="BF"/>
+          <w:spacing w:val="20"/>
+          <w:sz w:val="30"/>
+          <w:szCs w:val="28"/>
+        </w:rPr>
+      </w:pPr>
+    </w:p>
+    <w:p>
+      <w:pPr>
+        <w:pStyle w:val="ListParagraph"/>
+        <w:numPr>
+          <w:ilvl w:val="1"/>
+          <w:numId w:val="2"/>
+        </w:numPr>
+        <w:spacing w:before="400"/>
+        <w:contextualSpacing w:val="0"/>
+        <w:outlineLvl w:val="1"/>
+        <w:rPr>
+          <w:vanish/>
+          <w:spacing w:val="15"/>
+          <w:sz w:val="28"/>
+          <w:szCs w:val="24"/>
+        </w:rPr>
+      </w:pPr>
+    </w:p>
+    <w:p>
+      <w:pPr>
+        <w:pStyle w:val="ListParagraph"/>
+        <w:numPr>
+          <w:ilvl w:val="1"/>
+          <w:numId w:val="2"/>
+        </w:numPr>
+        <w:spacing w:before="400"/>
+        <w:contextualSpacing w:val="0"/>
+        <w:outlineLvl w:val="1"/>
+        <w:rPr>
+          <w:vanish/>
+          <w:spacing w:val="15"/>
+          <w:sz w:val="28"/>
+          <w:szCs w:val="24"/>
+        </w:rPr>
+      </w:pPr>
+    </w:p>
+    <w:p>
+      <w:pPr>
+        <w:pStyle w:val="ListParagraph"/>
+        <w:numPr>
+          <w:ilvl w:val="1"/>
+          <w:numId w:val="9"/>
+        </w:numPr>
+        <w:spacing w:before="300"/>
+        <w:contextualSpacing w:val="0"/>
+        <w:outlineLvl w:val="2"/>
+        <w:rPr>
+          <w:i/>
+          <w:vanish/>
+          <w:color w:val="4BACC6" w:themeColor="accent5"/>
+          <w:sz w:val="28"/>
+          <w:szCs w:val="24"/>
+        </w:rPr>
+      </w:pPr>
+    </w:p>
+    <w:p>
+      <w:pPr>
+        <w:pStyle w:val="Heading3"/>
+        <w:numPr>
+          <w:ilvl w:val="2"/>
+          <w:numId w:val="71"/>
+        </w:numPr>
+      </w:pPr>
+      <w:r>
+        <w:rPr>
+          <w:rFonts w:hint="eastAsia"/>
+        </w:rPr>
+        <w:t>参数</w:t>
+      </w:r>
+    </w:p>
+    <w:tbl>
+      <w:tblPr>
+        <w:tblStyle w:val="MediumShading1-Accent2"/>
+        <w:tblW w:w="0" w:type="auto"/>
+        <w:tblLayout w:type="fixed"/>
+        <w:tblLook w:val="0000" w:firstRow="0" w:lastRow="0" w:firstColumn="0" w:lastColumn="0" w:noHBand="0" w:noVBand="0"/>
+      </w:tblPr>
+      <w:tblGrid>
+        <w:gridCol w:w="8522"/>
+      </w:tblGrid>
+      <w:tr>
+        <w:trPr>
+          <w:cnfStyle w:val="000000100000" w:firstRow="0" w:lastRow="0" w:firstColumn="0" w:lastColumn="0" w:oddVBand="0" w:evenVBand="0" w:oddHBand="1" w:evenHBand="0" w:firstRowFirstColumn="0" w:firstRowLastColumn="0" w:lastRowFirstColumn="0" w:lastRowLastColumn="0"/>
+        </w:trPr>
+        <w:tc>
+          <w:tcPr>
+            <w:cnfStyle w:val="000010000000" w:firstRow="0" w:lastRow="0" w:firstColumn="0" w:lastColumn="0" w:oddVBand="1" w:evenVBand="0" w:oddHBand="0" w:evenHBand="0" w:firstRowFirstColumn="0" w:firstRowLastColumn="0" w:lastRowFirstColumn="0" w:lastRowLastColumn="0"/>
+            <w:tcW w:w="8522" w:type="dxa"/>
+            <w:tcBorders>
+              <w:top w:val="single" w:sz="8" w:space="0" w:color="CF7B79"/>
+              <w:left w:val="single" w:sz="8" w:space="0" w:color="CF7B79"/>
+              <w:bottom w:val="single" w:sz="8" w:space="0" w:color="CF7B79"/>
+              <w:right w:val="single" w:sz="8" w:space="0" w:color="CF7B79"/>
+            </w:tcBorders>
+            <w:shd w:val="clear" w:color="auto" w:fill="C0504D"/>
+          </w:tcPr>
+          <w:p>
+            <w:pPr>
+              <w:pStyle w:val="ListParagraph"/>
+              <w:ind w:left="420"/>
+              <w:rPr>
+                <w:rFonts w:asciiTheme="majorHAnsi" w:eastAsiaTheme="majorEastAsia" w:hAnsiTheme="majorHAnsi" w:cstheme="majorBidi"/>
+                <w:sz w:val="22"/>
+                <w:szCs w:val="22"/>
+              </w:rPr>
+            </w:pPr>
+          </w:p>
+        </w:tc>
+      </w:tr>
+    </w:tbl>
+    <w:p>
+      <w:pPr>
+        <w:pStyle w:val="ListParagraph"/>
+        <w:numPr>
+          <w:ilvl w:val="0"/>
+          <w:numId w:val="3"/>
+        </w:numPr>
+      </w:pPr>
+      <w:r>
+        <w:t>name</w:t>
+      </w:r>
+      <w:r>
+        <w:rPr>
+          <w:rFonts w:hint="eastAsia"/>
+        </w:rPr>
+        <w:t>：对象</w:t>
+      </w:r>
+      <w:r>
+        <w:t>名字</w:t>
+      </w:r>
+      <w:r>
+        <w:rPr>
+          <w:rFonts w:hint="eastAsia"/>
+        </w:rPr>
+        <w:t>，</w:t>
+      </w:r>
+      <w:r>
+        <w:t>对象可以是</w:t>
+      </w:r>
+      <w:r>
+        <w:rPr>
+          <w:rFonts w:hint="eastAsia"/>
+        </w:rPr>
+        <w:t>：</w:t>
+      </w:r>
+      <w:r>
+        <w:t>Test</w:t>
+      </w:r>
+      <w:r>
+        <w:rPr>
+          <w:rFonts w:hint="eastAsia"/>
+        </w:rPr>
+        <w:t>，</w:t>
+      </w:r>
+      <w:r>
+        <w:rPr>
+          <w:rFonts w:hint="eastAsia"/>
+        </w:rPr>
+        <w:t>Neighborhood</w:t>
+      </w:r>
+      <w:r>
+        <w:rPr>
+          <w:rFonts w:hint="eastAsia"/>
+        </w:rPr>
+        <w:t>，</w:t>
+      </w:r>
+      <w:r>
+        <w:t>Component</w:t>
+      </w:r>
+      <w:r>
+        <w:rPr>
+          <w:rFonts w:hint="eastAsia"/>
+        </w:rPr>
+        <w:t>，</w:t>
+      </w:r>
+      <w:r>
+        <w:t>AppProfile</w:t>
+      </w:r>
+      <w:r>
+        <w:rPr>
+          <w:rFonts w:hint="eastAsia"/>
+        </w:rPr>
+        <w:t>，</w:t>
+      </w:r>
+      <w:r>
+        <w:t>LoadProfile</w:t>
+      </w:r>
+      <w:r>
+        <w:rPr>
+          <w:rFonts w:hint="eastAsia"/>
+        </w:rPr>
+        <w:t>，</w:t>
+      </w:r>
+      <w:r>
+        <w:rPr>
+          <w:rFonts w:hint="eastAsia"/>
+        </w:rPr>
+        <w:t>StrikeList</w:t>
+      </w:r>
+      <w:r>
+        <w:t>或</w:t>
+      </w:r>
+      <w:r>
+        <w:t>TestSeries</w:t>
+      </w:r>
+    </w:p>
+    <w:p>
+      <w:pPr>
+        <w:pStyle w:val="Heading3"/>
+        <w:numPr>
+          <w:ilvl w:val="2"/>
+          <w:numId w:val="71"/>
+        </w:numPr>
+      </w:pPr>
+      <w:r>
+        <w:rPr>
+          <w:rFonts w:hint="eastAsia"/>
+        </w:rPr>
+        <w:t>示例</w:t>
+      </w:r>
+    </w:p>
+    <w:tbl>
+      <w:tblPr>
+        <w:tblStyle w:val="MediumShading1-Accent3"/>
+        <w:tblW w:w="0" w:type="auto"/>
+        <w:tblLayout w:type="fixed"/>
+        <w:tblLook w:val="0000" w:firstRow="0" w:lastRow="0" w:firstColumn="0" w:lastColumn="0" w:noHBand="0" w:noVBand="0"/>
+      </w:tblPr>
+      <w:tblGrid>
+        <w:gridCol w:w="8522"/>
+      </w:tblGrid>
+      <w:tr>
+        <w:trPr>
+          <w:cnfStyle w:val="000000100000" w:firstRow="0" w:lastRow="0" w:firstColumn="0" w:lastColumn="0" w:oddVBand="0" w:evenVBand="0" w:oddHBand="1" w:evenHBand="0" w:firstRowFirstColumn="0" w:firstRowLastColumn="0" w:lastRowFirstColumn="0" w:lastRowLastColumn="0"/>
+        </w:trPr>
+        <w:tc>
+          <w:tcPr>
+            <w:cnfStyle w:val="000010000000" w:firstRow="0" w:lastRow="0" w:firstColumn="0" w:lastColumn="0" w:oddVBand="1" w:evenVBand="0" w:oddHBand="0" w:evenHBand="0" w:firstRowFirstColumn="0" w:firstRowLastColumn="0" w:lastRowFirstColumn="0" w:lastRowLastColumn="0"/>
+            <w:tcW w:w="8522" w:type="dxa"/>
+            <w:tcBorders>
+              <w:top w:val="single" w:sz="8" w:space="0" w:color="B3CC82"/>
+              <w:left w:val="single" w:sz="8" w:space="0" w:color="B3CC82"/>
+              <w:bottom w:val="single" w:sz="8" w:space="0" w:color="B3CC82"/>
+              <w:right w:val="single" w:sz="8" w:space="0" w:color="B3CC82"/>
+            </w:tcBorders>
+            <w:shd w:val="clear" w:color="auto" w:fill="9BBB59"/>
+          </w:tcPr>
+          <w:p>
+            <w:pPr>
+              <w:rPr>
+                <w:b/>
+                <w:bCs/>
+                <w:color w:val="FFFFFF"/>
+              </w:rPr>
+            </w:pPr>
+          </w:p>
+        </w:tc>
+      </w:tr>
+    </w:tbl>
+    <w:p>
+      <w:pPr>
+        <w:spacing w:line="360" w:lineRule="auto"/>
+        <w:rPr>
+          <w:rFonts w:hint="eastAsia"/>
+          <w:b/>
+          <w:color w:val="4F81BD"/>
+          <w:sz w:val="21"/>
+          <w:szCs w:val="21"/>
+        </w:rPr>
+      </w:pPr>
+      <w:r>
+        <w:rPr>
+          <w:b/>
+          <w:color w:val="4F81BD"/>
+          <w:sz w:val="21"/>
+          <w:szCs w:val="21"/>
+        </w:rPr>
+        <w:t xml:space="preserve">@tester </w:t>
+      </w:r>
+      <w:r>
+        <w:rPr>
+          <w:b/>
+          <w:color w:val="4F81BD"/>
+          <w:sz w:val="21"/>
+          <w:szCs w:val="21"/>
+        </w:rPr>
+        <w:t>getObjByName</w:t>
+      </w:r>
+      <w:r>
+        <w:rPr>
+          <w:b/>
+          <w:color w:val="4F81BD"/>
+          <w:sz w:val="21"/>
+          <w:szCs w:val="21"/>
+        </w:rPr>
+        <w:t xml:space="preserve"> </w:t>
+      </w:r>
+      <w:r>
+        <w:rPr>
+          <w:rFonts w:hint="eastAsia"/>
+          <w:b/>
+          <w:color w:val="4F81BD"/>
+          <w:sz w:val="21"/>
+          <w:szCs w:val="21"/>
+        </w:rPr>
+        <w:t>$objName</w:t>
+      </w:r>
+      <w:bookmarkStart w:id="8" w:name="_GoBack"/>
+      <w:bookmarkEnd w:id="8"/>
+    </w:p>
+    <w:p>
+      <w:pPr>
+        <w:pStyle w:val="Heading3"/>
+        <w:numPr>
+          <w:ilvl w:val="2"/>
+          <w:numId w:val="71"/>
+        </w:numPr>
+      </w:pPr>
+      <w:r>
+        <w:rPr>
+          <w:rFonts w:hint="eastAsia"/>
+        </w:rPr>
+        <w:t>返回值</w:t>
+      </w:r>
+    </w:p>
+    <w:tbl>
+      <w:tblPr>
+        <w:tblStyle w:val="MediumShading1-Accent3"/>
+        <w:tblW w:w="0" w:type="auto"/>
+        <w:tblLayout w:type="fixed"/>
+        <w:tblLook w:val="0000" w:firstRow="0" w:lastRow="0" w:firstColumn="0" w:lastColumn="0" w:noHBand="0" w:noVBand="0"/>
+      </w:tblPr>
+      <w:tblGrid>
+        <w:gridCol w:w="8522"/>
+      </w:tblGrid>
+      <w:tr>
+        <w:trPr>
+          <w:cnfStyle w:val="000000100000" w:firstRow="0" w:lastRow="0" w:firstColumn="0" w:lastColumn="0" w:oddVBand="0" w:evenVBand="0" w:oddHBand="1" w:evenHBand="0" w:firstRowFirstColumn="0" w:firstRowLastColumn="0" w:lastRowFirstColumn="0" w:lastRowLastColumn="0"/>
+        </w:trPr>
+        <w:tc>
+          <w:tcPr>
+            <w:cnfStyle w:val="000010000000" w:firstRow="0" w:lastRow="0" w:firstColumn="0" w:lastColumn="0" w:oddVBand="1" w:evenVBand="0" w:oddHBand="0" w:evenHBand="0" w:firstRowFirstColumn="0" w:firstRowLastColumn="0" w:lastRowFirstColumn="0" w:lastRowLastColumn="0"/>
+            <w:tcW w:w="8522" w:type="dxa"/>
+            <w:tcBorders>
+              <w:top w:val="single" w:sz="8" w:space="0" w:color="B3CC82"/>
+              <w:left w:val="single" w:sz="8" w:space="0" w:color="B3CC82"/>
+              <w:bottom w:val="single" w:sz="8" w:space="0" w:color="B3CC82"/>
+              <w:right w:val="single" w:sz="8" w:space="0" w:color="B3CC82"/>
+            </w:tcBorders>
+            <w:shd w:val="clear" w:color="auto" w:fill="00B050"/>
+          </w:tcPr>
+          <w:p>
+            <w:pPr>
+              <w:rPr>
+                <w:rFonts w:asciiTheme="majorHAnsi" w:eastAsiaTheme="majorEastAsia" w:hAnsiTheme="majorHAnsi" w:cstheme="majorBidi"/>
+                <w:color w:val="548DD4" w:themeColor="text2" w:themeTint="99"/>
+                <w:sz w:val="22"/>
+                <w:szCs w:val="22"/>
+              </w:rPr>
+            </w:pPr>
+          </w:p>
+        </w:tc>
+      </w:tr>
+    </w:tbl>
+    <w:p>
+      <w:pPr>
+        <w:spacing w:line="240" w:lineRule="auto"/>
+        <w:rPr>
+          <w:color w:val="548DD4" w:themeColor="text2" w:themeTint="99"/>
+        </w:rPr>
+      </w:pPr>
+      <w:r>
+        <w:rPr>
+          <w:color w:val="548DD4" w:themeColor="text2" w:themeTint="99"/>
+        </w:rPr>
+        <w:t>成功返回</w:t>
+      </w:r>
+      <w:r>
+        <w:rPr>
+          <w:rFonts w:hint="eastAsia"/>
+          <w:color w:val="548DD4" w:themeColor="text2" w:themeTint="99"/>
+        </w:rPr>
+        <w:t>：对象句柄</w:t>
+      </w:r>
+      <w:r>
+        <w:rPr>
+          <w:color w:val="548DD4" w:themeColor="text2" w:themeTint="99"/>
+        </w:rPr>
+        <w:t xml:space="preserve">       </w:t>
+      </w:r>
+      <w:r>
+        <w:rPr>
+          <w:color w:val="548DD4" w:themeColor="text2" w:themeTint="99"/>
+        </w:rPr>
+        <w:tab/>
+      </w:r>
+    </w:p>
+    <w:p>
+      <w:pPr>
+        <w:pStyle w:val="ListParagraph"/>
+        <w:ind w:left="0"/>
+        <w:rPr>
+          <w:color w:val="548DD4" w:themeColor="text2" w:themeTint="99"/>
+        </w:rPr>
+      </w:pPr>
+      <w:r>
+        <w:rPr>
+          <w:color w:val="548DD4" w:themeColor="text2" w:themeTint="99"/>
+        </w:rPr>
+        <w:t>失败返回</w:t>
+      </w:r>
+      <w:r>
+        <w:rPr>
+          <w:rFonts w:hint="eastAsia"/>
+          <w:color w:val="548DD4" w:themeColor="text2" w:themeTint="99"/>
+        </w:rPr>
+        <w:t>：</w:t>
+      </w:r>
+      <w:r>
+        <w:rPr>
+          <w:color w:val="548DD4" w:themeColor="text2" w:themeTint="99"/>
+        </w:rPr>
+        <w:t>””</w:t>
+      </w:r>
+    </w:p>
+    <w:p>
+      <w:pPr>
+        <w:rPr>
+          <w:rFonts w:hint="eastAsia"/>
+        </w:rPr>
+      </w:pPr>
+    </w:p>
+    <w:p>
+      <w:pPr>
+        <w:pStyle w:val="Heading1"/>
+        <w:numPr>
+          <w:ilvl w:val="0"/>
+          <w:numId w:val="1"/>
+        </w:numPr>
+      </w:pPr>
+      <w:r>
+        <w:rPr>
+          <w:rFonts w:hint="eastAsia"/>
+        </w:rPr>
         <w:t>备注</w:t>
       </w:r>
     </w:p>
@@ -28387,7 +29205,6 @@
         <w:ind w:left="840"/>
       </w:pPr>
       <w:r>
-        <w:lastRenderedPageBreak/>
         <w:t>或</w:t>
       </w:r>
       <w:r>
@@ -28446,9 +29263,6 @@
       <w:pPr>
         <w:pStyle w:val="ListParagraph"/>
         <w:ind w:left="840"/>
-        <w:rPr>
-          <w:rFonts w:hint="eastAsia"/>
-        </w:rPr>
       </w:pPr>
       <w:r>
         <w:rPr>
@@ -28482,9 +29296,6 @@
       <w:pPr>
         <w:pStyle w:val="ListParagraph"/>
         <w:ind w:left="840"/>
-        <w:rPr>
-          <w:rFonts w:hint="eastAsia"/>
-        </w:rPr>
       </w:pPr>
       <w:r>
         <w:rPr>
@@ -28503,12 +29314,7 @@
       <w:pPr>
         <w:pStyle w:val="ListParagraph"/>
         <w:ind w:left="840"/>
-        <w:rPr>
-          <w:rFonts w:hint="eastAsia"/>
-        </w:rPr>
-      </w:pPr>
-      <w:bookmarkStart w:id="8" w:name="_GoBack"/>
-      <w:bookmarkEnd w:id="8"/>
+      </w:pPr>
     </w:p>
     <w:p>
       <w:pPr>
@@ -29332,6 +30138,119 @@
     </w:lvl>
   </w:abstractNum>
   <w:abstractNum w:abstractNumId="7" w15:restartNumberingAfterBreak="0">
+    <w:nsid w:val="0FEC1174"/>
+    <w:multiLevelType w:val="multilevel"/>
+    <w:tmpl w:val="50F2EDD4"/>
+    <w:lvl w:ilvl="0">
+      <w:start w:val="1"/>
+      <w:numFmt w:val="none"/>
+      <w:lvlText w:val="2"/>
+      <w:lvlJc w:val="left"/>
+      <w:pPr>
+        <w:ind w:left="432" w:hanging="432"/>
+      </w:pPr>
+      <w:rPr>
+        <w:rFonts w:hint="eastAsia"/>
+      </w:rPr>
+    </w:lvl>
+    <w:lvl w:ilvl="1">
+      <w:start w:val="1"/>
+      <w:numFmt w:val="none"/>
+      <w:lvlText w:val="9.1"/>
+      <w:lvlJc w:val="left"/>
+      <w:pPr>
+        <w:ind w:left="576" w:hanging="576"/>
+      </w:pPr>
+      <w:rPr>
+        <w:rFonts w:hint="eastAsia"/>
+      </w:rPr>
+    </w:lvl>
+    <w:lvl w:ilvl="2">
+      <w:start w:val="1"/>
+      <w:numFmt w:val="decimal"/>
+      <w:lvlText w:val="%1.%2.%3"/>
+      <w:lvlJc w:val="left"/>
+      <w:pPr>
+        <w:ind w:left="720" w:hanging="720"/>
+      </w:pPr>
+      <w:rPr>
+        <w:rFonts w:hint="eastAsia"/>
+      </w:rPr>
+    </w:lvl>
+    <w:lvl w:ilvl="3">
+      <w:start w:val="1"/>
+      <w:numFmt w:val="decimal"/>
+      <w:lvlText w:val="%1.%2.%3.%4"/>
+      <w:lvlJc w:val="left"/>
+      <w:pPr>
+        <w:ind w:left="864" w:hanging="864"/>
+      </w:pPr>
+      <w:rPr>
+        <w:rFonts w:hint="eastAsia"/>
+      </w:rPr>
+    </w:lvl>
+    <w:lvl w:ilvl="4">
+      <w:start w:val="1"/>
+      <w:numFmt w:val="decimal"/>
+      <w:lvlText w:val="%1.%2.%3.%4.%5"/>
+      <w:lvlJc w:val="left"/>
+      <w:pPr>
+        <w:ind w:left="1008" w:hanging="1008"/>
+      </w:pPr>
+      <w:rPr>
+        <w:rFonts w:hint="eastAsia"/>
+      </w:rPr>
+    </w:lvl>
+    <w:lvl w:ilvl="5">
+      <w:start w:val="1"/>
+      <w:numFmt w:val="decimal"/>
+      <w:lvlText w:val="%1.%2.%3.%4.%5.%6"/>
+      <w:lvlJc w:val="left"/>
+      <w:pPr>
+        <w:ind w:left="1152" w:hanging="1152"/>
+      </w:pPr>
+      <w:rPr>
+        <w:rFonts w:hint="eastAsia"/>
+      </w:rPr>
+    </w:lvl>
+    <w:lvl w:ilvl="6">
+      <w:start w:val="1"/>
+      <w:numFmt w:val="decimal"/>
+      <w:lvlText w:val="%1.%2.%3.%4.%5.%6.%7"/>
+      <w:lvlJc w:val="left"/>
+      <w:pPr>
+        <w:ind w:left="1296" w:hanging="1296"/>
+      </w:pPr>
+      <w:rPr>
+        <w:rFonts w:hint="eastAsia"/>
+      </w:rPr>
+    </w:lvl>
+    <w:lvl w:ilvl="7">
+      <w:start w:val="1"/>
+      <w:numFmt w:val="decimal"/>
+      <w:lvlText w:val="%1.%2.%3.%4.%5.%6.%7.%8"/>
+      <w:lvlJc w:val="left"/>
+      <w:pPr>
+        <w:ind w:left="1440" w:hanging="1440"/>
+      </w:pPr>
+      <w:rPr>
+        <w:rFonts w:hint="eastAsia"/>
+      </w:rPr>
+    </w:lvl>
+    <w:lvl w:ilvl="8">
+      <w:start w:val="1"/>
+      <w:numFmt w:val="decimal"/>
+      <w:lvlText w:val="%1.%2.%3.%4.%5.%6.%7.%8.%9"/>
+      <w:lvlJc w:val="left"/>
+      <w:pPr>
+        <w:ind w:left="1584" w:hanging="1584"/>
+      </w:pPr>
+      <w:rPr>
+        <w:rFonts w:hint="eastAsia"/>
+      </w:rPr>
+    </w:lvl>
+  </w:abstractNum>
+  <w:abstractNum w:abstractNumId="8" w15:restartNumberingAfterBreak="0">
     <w:nsid w:val="118379EB"/>
     <w:multiLevelType w:val="multilevel"/>
     <w:tmpl w:val="A8F07EB4"/>
@@ -29444,7 +30363,7 @@
       </w:rPr>
     </w:lvl>
   </w:abstractNum>
-  <w:abstractNum w:abstractNumId="8" w15:restartNumberingAfterBreak="0">
+  <w:abstractNum w:abstractNumId="9" w15:restartNumberingAfterBreak="0">
     <w:nsid w:val="12991BB5"/>
     <w:multiLevelType w:val="multilevel"/>
     <w:tmpl w:val="01B83174"/>
@@ -29557,7 +30476,7 @@
       </w:rPr>
     </w:lvl>
   </w:abstractNum>
-  <w:abstractNum w:abstractNumId="9" w15:restartNumberingAfterBreak="0">
+  <w:abstractNum w:abstractNumId="10" w15:restartNumberingAfterBreak="0">
     <w:nsid w:val="132F2D64"/>
     <w:multiLevelType w:val="multilevel"/>
     <w:tmpl w:val="0BB0C9EC"/>
@@ -29670,7 +30589,7 @@
       </w:rPr>
     </w:lvl>
   </w:abstractNum>
-  <w:abstractNum w:abstractNumId="10" w15:restartNumberingAfterBreak="0">
+  <w:abstractNum w:abstractNumId="11" w15:restartNumberingAfterBreak="0">
     <w:nsid w:val="139A36FD"/>
     <w:multiLevelType w:val="multilevel"/>
     <w:tmpl w:val="49A48000"/>
@@ -29784,7 +30703,7 @@
       </w:rPr>
     </w:lvl>
   </w:abstractNum>
-  <w:abstractNum w:abstractNumId="11" w15:restartNumberingAfterBreak="0">
+  <w:abstractNum w:abstractNumId="12" w15:restartNumberingAfterBreak="0">
     <w:nsid w:val="17E601B0"/>
     <w:multiLevelType w:val="multilevel"/>
     <w:tmpl w:val="720A5D00"/>
@@ -29897,7 +30816,7 @@
       </w:rPr>
     </w:lvl>
   </w:abstractNum>
-  <w:abstractNum w:abstractNumId="12" w15:restartNumberingAfterBreak="0">
+  <w:abstractNum w:abstractNumId="13" w15:restartNumberingAfterBreak="0">
     <w:nsid w:val="1A295A7A"/>
     <w:multiLevelType w:val="multilevel"/>
     <w:tmpl w:val="50F2EDD4"/>
@@ -30010,7 +30929,7 @@
       </w:rPr>
     </w:lvl>
   </w:abstractNum>
-  <w:abstractNum w:abstractNumId="13" w15:restartNumberingAfterBreak="0">
+  <w:abstractNum w:abstractNumId="14" w15:restartNumberingAfterBreak="0">
     <w:nsid w:val="1B105D83"/>
     <w:multiLevelType w:val="multilevel"/>
     <w:tmpl w:val="3C8EA5A0"/>
@@ -30123,7 +31042,7 @@
       </w:rPr>
     </w:lvl>
   </w:abstractNum>
-  <w:abstractNum w:abstractNumId="14" w15:restartNumberingAfterBreak="0">
+  <w:abstractNum w:abstractNumId="15" w15:restartNumberingAfterBreak="0">
     <w:nsid w:val="24620E38"/>
     <w:multiLevelType w:val="multilevel"/>
     <w:tmpl w:val="36C445AE"/>
@@ -30236,7 +31155,7 @@
       </w:rPr>
     </w:lvl>
   </w:abstractNum>
-  <w:abstractNum w:abstractNumId="15" w15:restartNumberingAfterBreak="0">
+  <w:abstractNum w:abstractNumId="16" w15:restartNumberingAfterBreak="0">
     <w:nsid w:val="29EB5575"/>
     <w:multiLevelType w:val="hybridMultilevel"/>
     <w:tmpl w:val="0394C5CA"/>
@@ -30322,7 +31241,7 @@
       </w:pPr>
     </w:lvl>
   </w:abstractNum>
-  <w:abstractNum w:abstractNumId="16" w15:restartNumberingAfterBreak="0">
+  <w:abstractNum w:abstractNumId="17" w15:restartNumberingAfterBreak="0">
     <w:nsid w:val="2D8E6C12"/>
     <w:multiLevelType w:val="multilevel"/>
     <w:tmpl w:val="1DF232F6"/>
@@ -30436,7 +31355,7 @@
       </w:rPr>
     </w:lvl>
   </w:abstractNum>
-  <w:abstractNum w:abstractNumId="17" w15:restartNumberingAfterBreak="0">
+  <w:abstractNum w:abstractNumId="18" w15:restartNumberingAfterBreak="0">
     <w:nsid w:val="2F200C92"/>
     <w:multiLevelType w:val="multilevel"/>
     <w:tmpl w:val="E5707C60"/>
@@ -30549,7 +31468,7 @@
       </w:rPr>
     </w:lvl>
   </w:abstractNum>
-  <w:abstractNum w:abstractNumId="18" w15:restartNumberingAfterBreak="0">
+  <w:abstractNum w:abstractNumId="19" w15:restartNumberingAfterBreak="0">
     <w:nsid w:val="34F138A0"/>
     <w:multiLevelType w:val="multilevel"/>
     <w:tmpl w:val="65525910"/>
@@ -30662,7 +31581,7 @@
       </w:rPr>
     </w:lvl>
   </w:abstractNum>
-  <w:abstractNum w:abstractNumId="19" w15:restartNumberingAfterBreak="0">
+  <w:abstractNum w:abstractNumId="20" w15:restartNumberingAfterBreak="0">
     <w:nsid w:val="36A6319E"/>
     <w:multiLevelType w:val="multilevel"/>
     <w:tmpl w:val="1D2A58A6"/>
@@ -30775,7 +31694,7 @@
       </w:rPr>
     </w:lvl>
   </w:abstractNum>
-  <w:abstractNum w:abstractNumId="20" w15:restartNumberingAfterBreak="0">
+  <w:abstractNum w:abstractNumId="21" w15:restartNumberingAfterBreak="0">
     <w:nsid w:val="39EE2EE5"/>
     <w:multiLevelType w:val="hybridMultilevel"/>
     <w:tmpl w:val="5478D208"/>
@@ -30861,7 +31780,7 @@
       </w:pPr>
     </w:lvl>
   </w:abstractNum>
-  <w:abstractNum w:abstractNumId="21" w15:restartNumberingAfterBreak="0">
+  <w:abstractNum w:abstractNumId="22" w15:restartNumberingAfterBreak="0">
     <w:nsid w:val="3CA5483D"/>
     <w:multiLevelType w:val="multilevel"/>
     <w:tmpl w:val="AB9044B6"/>
@@ -30974,7 +31893,7 @@
       </w:rPr>
     </w:lvl>
   </w:abstractNum>
-  <w:abstractNum w:abstractNumId="22" w15:restartNumberingAfterBreak="0">
+  <w:abstractNum w:abstractNumId="23" w15:restartNumberingAfterBreak="0">
     <w:nsid w:val="40CF7E5B"/>
     <w:multiLevelType w:val="hybridMultilevel"/>
     <w:tmpl w:val="E4948ABC"/>
@@ -31087,7 +32006,7 @@
       </w:rPr>
     </w:lvl>
   </w:abstractNum>
-  <w:abstractNum w:abstractNumId="23" w15:restartNumberingAfterBreak="0">
+  <w:abstractNum w:abstractNumId="24" w15:restartNumberingAfterBreak="0">
     <w:nsid w:val="4DFE52DE"/>
     <w:multiLevelType w:val="multilevel"/>
     <w:tmpl w:val="775A3738"/>
@@ -31200,7 +32119,7 @@
       </w:rPr>
     </w:lvl>
   </w:abstractNum>
-  <w:abstractNum w:abstractNumId="24" w15:restartNumberingAfterBreak="0">
+  <w:abstractNum w:abstractNumId="25" w15:restartNumberingAfterBreak="0">
     <w:nsid w:val="505B7647"/>
     <w:multiLevelType w:val="multilevel"/>
     <w:tmpl w:val="862EF146"/>
@@ -31313,7 +32232,7 @@
       </w:rPr>
     </w:lvl>
   </w:abstractNum>
-  <w:abstractNum w:abstractNumId="25" w15:restartNumberingAfterBreak="0">
+  <w:abstractNum w:abstractNumId="26" w15:restartNumberingAfterBreak="0">
     <w:nsid w:val="542856B3"/>
     <w:multiLevelType w:val="multilevel"/>
     <w:tmpl w:val="12CEB1E6"/>
@@ -31426,7 +32345,7 @@
       </w:rPr>
     </w:lvl>
   </w:abstractNum>
-  <w:abstractNum w:abstractNumId="26" w15:restartNumberingAfterBreak="0">
+  <w:abstractNum w:abstractNumId="27" w15:restartNumberingAfterBreak="0">
     <w:nsid w:val="56A11B32"/>
     <w:multiLevelType w:val="multilevel"/>
     <w:tmpl w:val="F5E86F7E"/>
@@ -31539,7 +32458,7 @@
       </w:rPr>
     </w:lvl>
   </w:abstractNum>
-  <w:abstractNum w:abstractNumId="27" w15:restartNumberingAfterBreak="0">
+  <w:abstractNum w:abstractNumId="28" w15:restartNumberingAfterBreak="0">
     <w:nsid w:val="59281E11"/>
     <w:multiLevelType w:val="multilevel"/>
     <w:tmpl w:val="E35CFB4C"/>
@@ -31652,7 +32571,7 @@
       </w:rPr>
     </w:lvl>
   </w:abstractNum>
-  <w:abstractNum w:abstractNumId="28" w15:restartNumberingAfterBreak="0">
+  <w:abstractNum w:abstractNumId="29" w15:restartNumberingAfterBreak="0">
     <w:nsid w:val="5E923EE7"/>
     <w:multiLevelType w:val="multilevel"/>
     <w:tmpl w:val="4EF8DAF0"/>
@@ -31765,7 +32684,120 @@
       </w:rPr>
     </w:lvl>
   </w:abstractNum>
-  <w:abstractNum w:abstractNumId="29" w15:restartNumberingAfterBreak="0">
+  <w:abstractNum w:abstractNumId="30" w15:restartNumberingAfterBreak="0">
+    <w:nsid w:val="60DC2DC8"/>
+    <w:multiLevelType w:val="multilevel"/>
+    <w:tmpl w:val="0C66F67E"/>
+    <w:lvl w:ilvl="0">
+      <w:start w:val="11"/>
+      <w:numFmt w:val="decimal"/>
+      <w:lvlText w:val="%1"/>
+      <w:lvlJc w:val="left"/>
+      <w:pPr>
+        <w:ind w:left="593" w:hanging="593"/>
+      </w:pPr>
+      <w:rPr>
+        <w:rFonts w:hint="default"/>
+      </w:rPr>
+    </w:lvl>
+    <w:lvl w:ilvl="1">
+      <w:start w:val="1"/>
+      <w:numFmt w:val="decimal"/>
+      <w:lvlText w:val="%1.%2"/>
+      <w:lvlJc w:val="left"/>
+      <w:pPr>
+        <w:ind w:left="720" w:hanging="720"/>
+      </w:pPr>
+      <w:rPr>
+        <w:rFonts w:hint="default"/>
+      </w:rPr>
+    </w:lvl>
+    <w:lvl w:ilvl="2">
+      <w:start w:val="1"/>
+      <w:numFmt w:val="decimal"/>
+      <w:lvlText w:val="%1.%2.%3"/>
+      <w:lvlJc w:val="left"/>
+      <w:pPr>
+        <w:ind w:left="720" w:hanging="720"/>
+      </w:pPr>
+      <w:rPr>
+        <w:rFonts w:hint="default"/>
+      </w:rPr>
+    </w:lvl>
+    <w:lvl w:ilvl="3">
+      <w:start w:val="1"/>
+      <w:numFmt w:val="decimal"/>
+      <w:lvlText w:val="%1.%2.%3.%4"/>
+      <w:lvlJc w:val="left"/>
+      <w:pPr>
+        <w:ind w:left="1080" w:hanging="1080"/>
+      </w:pPr>
+      <w:rPr>
+        <w:rFonts w:hint="default"/>
+      </w:rPr>
+    </w:lvl>
+    <w:lvl w:ilvl="4">
+      <w:start w:val="1"/>
+      <w:numFmt w:val="decimal"/>
+      <w:lvlText w:val="%1.%2.%3.%4.%5"/>
+      <w:lvlJc w:val="left"/>
+      <w:pPr>
+        <w:ind w:left="1440" w:hanging="1440"/>
+      </w:pPr>
+      <w:rPr>
+        <w:rFonts w:hint="default"/>
+      </w:rPr>
+    </w:lvl>
+    <w:lvl w:ilvl="5">
+      <w:start w:val="1"/>
+      <w:numFmt w:val="decimal"/>
+      <w:lvlText w:val="%1.%2.%3.%4.%5.%6"/>
+      <w:lvlJc w:val="left"/>
+      <w:pPr>
+        <w:ind w:left="1800" w:hanging="1800"/>
+      </w:pPr>
+      <w:rPr>
+        <w:rFonts w:hint="default"/>
+      </w:rPr>
+    </w:lvl>
+    <w:lvl w:ilvl="6">
+      <w:start w:val="1"/>
+      <w:numFmt w:val="decimal"/>
+      <w:lvlText w:val="%1.%2.%3.%4.%5.%6.%7"/>
+      <w:lvlJc w:val="left"/>
+      <w:pPr>
+        <w:ind w:left="1800" w:hanging="1800"/>
+      </w:pPr>
+      <w:rPr>
+        <w:rFonts w:hint="default"/>
+      </w:rPr>
+    </w:lvl>
+    <w:lvl w:ilvl="7">
+      <w:start w:val="1"/>
+      <w:numFmt w:val="decimal"/>
+      <w:lvlText w:val="%1.%2.%3.%4.%5.%6.%7.%8"/>
+      <w:lvlJc w:val="left"/>
+      <w:pPr>
+        <w:ind w:left="2160" w:hanging="2160"/>
+      </w:pPr>
+      <w:rPr>
+        <w:rFonts w:hint="default"/>
+      </w:rPr>
+    </w:lvl>
+    <w:lvl w:ilvl="8">
+      <w:start w:val="1"/>
+      <w:numFmt w:val="decimal"/>
+      <w:lvlText w:val="%1.%2.%3.%4.%5.%6.%7.%8.%9"/>
+      <w:lvlJc w:val="left"/>
+      <w:pPr>
+        <w:ind w:left="2520" w:hanging="2520"/>
+      </w:pPr>
+      <w:rPr>
+        <w:rFonts w:hint="default"/>
+      </w:rPr>
+    </w:lvl>
+  </w:abstractNum>
+  <w:abstractNum w:abstractNumId="31" w15:restartNumberingAfterBreak="0">
     <w:nsid w:val="655671A2"/>
     <w:multiLevelType w:val="multilevel"/>
     <w:tmpl w:val="C2ACD634"/>
@@ -31878,7 +32910,7 @@
       </w:rPr>
     </w:lvl>
   </w:abstractNum>
-  <w:abstractNum w:abstractNumId="30" w15:restartNumberingAfterBreak="0">
+  <w:abstractNum w:abstractNumId="32" w15:restartNumberingAfterBreak="0">
     <w:nsid w:val="689146FC"/>
     <w:multiLevelType w:val="multilevel"/>
     <w:tmpl w:val="3A66B568"/>
@@ -31991,7 +33023,7 @@
       </w:rPr>
     </w:lvl>
   </w:abstractNum>
-  <w:abstractNum w:abstractNumId="31" w15:restartNumberingAfterBreak="0">
+  <w:abstractNum w:abstractNumId="33" w15:restartNumberingAfterBreak="0">
     <w:nsid w:val="69B21B7F"/>
     <w:multiLevelType w:val="multilevel"/>
     <w:tmpl w:val="B882F334"/>
@@ -32105,7 +33137,7 @@
       </w:rPr>
     </w:lvl>
   </w:abstractNum>
-  <w:abstractNum w:abstractNumId="32" w15:restartNumberingAfterBreak="0">
+  <w:abstractNum w:abstractNumId="34" w15:restartNumberingAfterBreak="0">
     <w:nsid w:val="6A580D29"/>
     <w:multiLevelType w:val="multilevel"/>
     <w:tmpl w:val="29142AF2"/>
@@ -32218,7 +33250,7 @@
       </w:rPr>
     </w:lvl>
   </w:abstractNum>
-  <w:abstractNum w:abstractNumId="33" w15:restartNumberingAfterBreak="0">
+  <w:abstractNum w:abstractNumId="35" w15:restartNumberingAfterBreak="0">
     <w:nsid w:val="731F413B"/>
     <w:multiLevelType w:val="multilevel"/>
     <w:tmpl w:val="EDAA37FE"/>
@@ -32331,7 +33363,120 @@
       </w:rPr>
     </w:lvl>
   </w:abstractNum>
-  <w:abstractNum w:abstractNumId="34" w15:restartNumberingAfterBreak="0">
+  <w:abstractNum w:abstractNumId="36" w15:restartNumberingAfterBreak="0">
+    <w:nsid w:val="75865F80"/>
+    <w:multiLevelType w:val="multilevel"/>
+    <w:tmpl w:val="6CC8925A"/>
+    <w:lvl w:ilvl="0">
+      <w:start w:val="1"/>
+      <w:numFmt w:val="none"/>
+      <w:lvlText w:val="2"/>
+      <w:lvlJc w:val="left"/>
+      <w:pPr>
+        <w:ind w:left="432" w:hanging="432"/>
+      </w:pPr>
+      <w:rPr>
+        <w:rFonts w:hint="eastAsia"/>
+      </w:rPr>
+    </w:lvl>
+    <w:lvl w:ilvl="1">
+      <w:start w:val="1"/>
+      <w:numFmt w:val="none"/>
+      <w:lvlText w:val="11.1"/>
+      <w:lvlJc w:val="left"/>
+      <w:pPr>
+        <w:ind w:left="576" w:hanging="576"/>
+      </w:pPr>
+      <w:rPr>
+        <w:rFonts w:hint="eastAsia"/>
+      </w:rPr>
+    </w:lvl>
+    <w:lvl w:ilvl="2">
+      <w:start w:val="1"/>
+      <w:numFmt w:val="decimal"/>
+      <w:lvlText w:val="%1.%2.%3"/>
+      <w:lvlJc w:val="left"/>
+      <w:pPr>
+        <w:ind w:left="720" w:hanging="720"/>
+      </w:pPr>
+      <w:rPr>
+        <w:rFonts w:hint="eastAsia"/>
+      </w:rPr>
+    </w:lvl>
+    <w:lvl w:ilvl="3">
+      <w:start w:val="1"/>
+      <w:numFmt w:val="decimal"/>
+      <w:lvlText w:val="%1.%2.%3.%4"/>
+      <w:lvlJc w:val="left"/>
+      <w:pPr>
+        <w:ind w:left="864" w:hanging="864"/>
+      </w:pPr>
+      <w:rPr>
+        <w:rFonts w:hint="eastAsia"/>
+      </w:rPr>
+    </w:lvl>
+    <w:lvl w:ilvl="4">
+      <w:start w:val="1"/>
+      <w:numFmt w:val="decimal"/>
+      <w:lvlText w:val="%1.%2.%3.%4.%5"/>
+      <w:lvlJc w:val="left"/>
+      <w:pPr>
+        <w:ind w:left="1008" w:hanging="1008"/>
+      </w:pPr>
+      <w:rPr>
+        <w:rFonts w:hint="eastAsia"/>
+      </w:rPr>
+    </w:lvl>
+    <w:lvl w:ilvl="5">
+      <w:start w:val="1"/>
+      <w:numFmt w:val="decimal"/>
+      <w:lvlText w:val="%1.%2.%3.%4.%5.%6"/>
+      <w:lvlJc w:val="left"/>
+      <w:pPr>
+        <w:ind w:left="1152" w:hanging="1152"/>
+      </w:pPr>
+      <w:rPr>
+        <w:rFonts w:hint="eastAsia"/>
+      </w:rPr>
+    </w:lvl>
+    <w:lvl w:ilvl="6">
+      <w:start w:val="1"/>
+      <w:numFmt w:val="decimal"/>
+      <w:lvlText w:val="%1.%2.%3.%4.%5.%6.%7"/>
+      <w:lvlJc w:val="left"/>
+      <w:pPr>
+        <w:ind w:left="1296" w:hanging="1296"/>
+      </w:pPr>
+      <w:rPr>
+        <w:rFonts w:hint="eastAsia"/>
+      </w:rPr>
+    </w:lvl>
+    <w:lvl w:ilvl="7">
+      <w:start w:val="1"/>
+      <w:numFmt w:val="decimal"/>
+      <w:lvlText w:val="%1.%2.%3.%4.%5.%6.%7.%8"/>
+      <w:lvlJc w:val="left"/>
+      <w:pPr>
+        <w:ind w:left="1440" w:hanging="1440"/>
+      </w:pPr>
+      <w:rPr>
+        <w:rFonts w:hint="eastAsia"/>
+      </w:rPr>
+    </w:lvl>
+    <w:lvl w:ilvl="8">
+      <w:start w:val="1"/>
+      <w:numFmt w:val="decimal"/>
+      <w:lvlText w:val="%1.%2.%3.%4.%5.%6.%7.%8.%9"/>
+      <w:lvlJc w:val="left"/>
+      <w:pPr>
+        <w:ind w:left="1584" w:hanging="1584"/>
+      </w:pPr>
+      <w:rPr>
+        <w:rFonts w:hint="eastAsia"/>
+      </w:rPr>
+    </w:lvl>
+  </w:abstractNum>
+  <w:abstractNum w:abstractNumId="37" w15:restartNumberingAfterBreak="0">
     <w:nsid w:val="75C025CF"/>
     <w:multiLevelType w:val="multilevel"/>
     <w:tmpl w:val="D26057BA"/>
@@ -32444,7 +33589,7 @@
       </w:rPr>
     </w:lvl>
   </w:abstractNum>
-  <w:abstractNum w:abstractNumId="35" w15:restartNumberingAfterBreak="0">
+  <w:abstractNum w:abstractNumId="38" w15:restartNumberingAfterBreak="0">
     <w:nsid w:val="772D4C10"/>
     <w:multiLevelType w:val="multilevel"/>
     <w:tmpl w:val="AA4EE918"/>
@@ -32557,7 +33702,7 @@
       </w:rPr>
     </w:lvl>
   </w:abstractNum>
-  <w:abstractNum w:abstractNumId="36" w15:restartNumberingAfterBreak="0">
+  <w:abstractNum w:abstractNumId="39" w15:restartNumberingAfterBreak="0">
     <w:nsid w:val="77305052"/>
     <w:multiLevelType w:val="multilevel"/>
     <w:tmpl w:val="EC901140"/>
@@ -32670,7 +33815,7 @@
       </w:rPr>
     </w:lvl>
   </w:abstractNum>
-  <w:abstractNum w:abstractNumId="37" w15:restartNumberingAfterBreak="0">
+  <w:abstractNum w:abstractNumId="40" w15:restartNumberingAfterBreak="0">
     <w:nsid w:val="7EBA73E8"/>
     <w:multiLevelType w:val="multilevel"/>
     <w:tmpl w:val="1632E848"/>
@@ -32784,13 +33929,13 @@
     </w:lvl>
   </w:abstractNum>
   <w:num w:numId="1">
-    <w:abstractNumId w:val="20"/>
+    <w:abstractNumId w:val="21"/>
   </w:num>
   <w:num w:numId="2">
     <w:abstractNumId w:val="3"/>
   </w:num>
   <w:num w:numId="3">
-    <w:abstractNumId w:val="22"/>
+    <w:abstractNumId w:val="23"/>
   </w:num>
   <w:num w:numId="4">
     <w:abstractNumId w:val="3"/>
@@ -32953,10 +34098,10 @@
     </w:lvlOverride>
   </w:num>
   <w:num w:numId="6">
-    <w:abstractNumId w:val="18"/>
+    <w:abstractNumId w:val="19"/>
   </w:num>
   <w:num w:numId="7">
-    <w:abstractNumId w:val="18"/>
+    <w:abstractNumId w:val="19"/>
     <w:lvlOverride w:ilvl="0">
       <w:lvl w:ilvl="0">
         <w:start w:val="1"/>
@@ -33088,7 +34233,7 @@
     <w:abstractNumId w:val="4"/>
   </w:num>
   <w:num w:numId="9">
-    <w:abstractNumId w:val="18"/>
+    <w:abstractNumId w:val="19"/>
     <w:lvlOverride w:ilvl="0">
       <w:lvl w:ilvl="0">
         <w:start w:val="1"/>
@@ -33223,7 +34368,7 @@
     <w:abstractNumId w:val="2"/>
   </w:num>
   <w:num w:numId="12">
-    <w:abstractNumId w:val="18"/>
+    <w:abstractNumId w:val="19"/>
     <w:lvlOverride w:ilvl="0">
       <w:lvl w:ilvl="0">
         <w:start w:val="1"/>
@@ -33352,7 +34497,7 @@
     </w:lvlOverride>
   </w:num>
   <w:num w:numId="13">
-    <w:abstractNumId w:val="18"/>
+    <w:abstractNumId w:val="19"/>
     <w:lvlOverride w:ilvl="0">
       <w:lvl w:ilvl="0">
         <w:start w:val="1"/>
@@ -33481,10 +34626,10 @@
     </w:lvlOverride>
   </w:num>
   <w:num w:numId="14">
-    <w:abstractNumId w:val="26"/>
+    <w:abstractNumId w:val="27"/>
   </w:num>
   <w:num w:numId="15">
-    <w:abstractNumId w:val="26"/>
+    <w:abstractNumId w:val="27"/>
     <w:lvlOverride w:ilvl="0">
       <w:lvl w:ilvl="0">
         <w:start w:val="1"/>
@@ -33613,10 +34758,10 @@
     </w:lvlOverride>
   </w:num>
   <w:num w:numId="16">
-    <w:abstractNumId w:val="10"/>
+    <w:abstractNumId w:val="11"/>
   </w:num>
   <w:num w:numId="17">
-    <w:abstractNumId w:val="26"/>
+    <w:abstractNumId w:val="27"/>
     <w:lvlOverride w:ilvl="0">
       <w:lvl w:ilvl="0">
         <w:start w:val="1"/>
@@ -33745,7 +34890,7 @@
     </w:lvlOverride>
   </w:num>
   <w:num w:numId="18">
-    <w:abstractNumId w:val="18"/>
+    <w:abstractNumId w:val="19"/>
     <w:lvlOverride w:ilvl="0">
       <w:lvl w:ilvl="0">
         <w:start w:val="1"/>
@@ -33874,7 +35019,7 @@
     </w:lvlOverride>
   </w:num>
   <w:num w:numId="19">
-    <w:abstractNumId w:val="18"/>
+    <w:abstractNumId w:val="19"/>
     <w:lvlOverride w:ilvl="0">
       <w:lvl w:ilvl="0">
         <w:start w:val="1"/>
@@ -34003,7 +35148,7 @@
     </w:lvlOverride>
   </w:num>
   <w:num w:numId="20">
-    <w:abstractNumId w:val="18"/>
+    <w:abstractNumId w:val="19"/>
     <w:lvlOverride w:ilvl="0">
       <w:lvl w:ilvl="0">
         <w:start w:val="1"/>
@@ -34132,7 +35277,7 @@
     </w:lvlOverride>
   </w:num>
   <w:num w:numId="21">
-    <w:abstractNumId w:val="18"/>
+    <w:abstractNumId w:val="19"/>
     <w:lvlOverride w:ilvl="0">
       <w:lvl w:ilvl="0">
         <w:start w:val="1"/>
@@ -34261,7 +35406,7 @@
     </w:lvlOverride>
   </w:num>
   <w:num w:numId="22">
-    <w:abstractNumId w:val="18"/>
+    <w:abstractNumId w:val="19"/>
     <w:lvlOverride w:ilvl="0">
       <w:lvl w:ilvl="0">
         <w:start w:val="1"/>
@@ -34390,7 +35535,7 @@
     </w:lvlOverride>
   </w:num>
   <w:num w:numId="23">
-    <w:abstractNumId w:val="18"/>
+    <w:abstractNumId w:val="19"/>
     <w:lvlOverride w:ilvl="0">
       <w:lvl w:ilvl="0">
         <w:start w:val="1"/>
@@ -34519,7 +35664,7 @@
     </w:lvlOverride>
   </w:num>
   <w:num w:numId="24">
-    <w:abstractNumId w:val="18"/>
+    <w:abstractNumId w:val="19"/>
     <w:lvlOverride w:ilvl="0">
       <w:lvl w:ilvl="0">
         <w:start w:val="1"/>
@@ -34648,7 +35793,7 @@
     </w:lvlOverride>
   </w:num>
   <w:num w:numId="25">
-    <w:abstractNumId w:val="18"/>
+    <w:abstractNumId w:val="19"/>
     <w:lvlOverride w:ilvl="0">
       <w:lvl w:ilvl="0">
         <w:start w:val="1"/>
@@ -34777,7 +35922,7 @@
     </w:lvlOverride>
   </w:num>
   <w:num w:numId="26">
-    <w:abstractNumId w:val="18"/>
+    <w:abstractNumId w:val="19"/>
     <w:lvlOverride w:ilvl="0">
       <w:lvl w:ilvl="0">
         <w:start w:val="1"/>
@@ -34906,7 +36051,7 @@
     </w:lvlOverride>
   </w:num>
   <w:num w:numId="27">
-    <w:abstractNumId w:val="18"/>
+    <w:abstractNumId w:val="19"/>
     <w:lvlOverride w:ilvl="0">
       <w:lvl w:ilvl="0">
         <w:start w:val="1"/>
@@ -35035,7 +36180,7 @@
     </w:lvlOverride>
   </w:num>
   <w:num w:numId="28">
-    <w:abstractNumId w:val="18"/>
+    <w:abstractNumId w:val="19"/>
     <w:lvlOverride w:ilvl="0">
       <w:lvl w:ilvl="0">
         <w:start w:val="1"/>
@@ -35164,7 +36309,7 @@
     </w:lvlOverride>
   </w:num>
   <w:num w:numId="29">
-    <w:abstractNumId w:val="18"/>
+    <w:abstractNumId w:val="19"/>
     <w:lvlOverride w:ilvl="0">
       <w:lvl w:ilvl="0">
         <w:start w:val="1"/>
@@ -35293,7 +36438,7 @@
     </w:lvlOverride>
   </w:num>
   <w:num w:numId="30">
-    <w:abstractNumId w:val="18"/>
+    <w:abstractNumId w:val="19"/>
     <w:lvlOverride w:ilvl="0">
       <w:lvl w:ilvl="0">
         <w:start w:val="1"/>
@@ -35422,7 +36567,7 @@
     </w:lvlOverride>
   </w:num>
   <w:num w:numId="31">
-    <w:abstractNumId w:val="18"/>
+    <w:abstractNumId w:val="19"/>
     <w:lvlOverride w:ilvl="0">
       <w:lvl w:ilvl="0">
         <w:start w:val="1"/>
@@ -35551,7 +36696,7 @@
     </w:lvlOverride>
   </w:num>
   <w:num w:numId="32">
-    <w:abstractNumId w:val="18"/>
+    <w:abstractNumId w:val="19"/>
     <w:lvlOverride w:ilvl="0">
       <w:lvl w:ilvl="0">
         <w:start w:val="1"/>
@@ -35680,7 +36825,7 @@
     </w:lvlOverride>
   </w:num>
   <w:num w:numId="33">
-    <w:abstractNumId w:val="18"/>
+    <w:abstractNumId w:val="19"/>
     <w:lvlOverride w:ilvl="0">
       <w:lvl w:ilvl="0">
         <w:start w:val="1"/>
@@ -35809,7 +36954,7 @@
     </w:lvlOverride>
   </w:num>
   <w:num w:numId="34">
-    <w:abstractNumId w:val="12"/>
+    <w:abstractNumId w:val="13"/>
     <w:lvlOverride w:ilvl="0">
       <w:lvl w:ilvl="0">
         <w:start w:val="1"/>
@@ -35938,7 +37083,7 @@
     </w:lvlOverride>
   </w:num>
   <w:num w:numId="35">
-    <w:abstractNumId w:val="18"/>
+    <w:abstractNumId w:val="19"/>
     <w:lvlOverride w:ilvl="0">
       <w:lvl w:ilvl="0">
         <w:start w:val="1"/>
@@ -36067,10 +37212,10 @@
     </w:lvlOverride>
   </w:num>
   <w:num w:numId="36">
-    <w:abstractNumId w:val="16"/>
+    <w:abstractNumId w:val="17"/>
   </w:num>
   <w:num w:numId="37">
-    <w:abstractNumId w:val="33"/>
+    <w:abstractNumId w:val="35"/>
     <w:lvlOverride w:ilvl="0">
       <w:lvl w:ilvl="0">
         <w:start w:val="1"/>
@@ -36199,10 +37344,10 @@
     </w:lvlOverride>
   </w:num>
   <w:num w:numId="38">
-    <w:abstractNumId w:val="8"/>
+    <w:abstractNumId w:val="9"/>
   </w:num>
   <w:num w:numId="39">
-    <w:abstractNumId w:val="36"/>
+    <w:abstractNumId w:val="39"/>
     <w:lvlOverride w:ilvl="0">
       <w:lvl w:ilvl="0">
         <w:start w:val="1"/>
@@ -36331,7 +37476,7 @@
     </w:lvlOverride>
   </w:num>
   <w:num w:numId="40">
-    <w:abstractNumId w:val="27"/>
+    <w:abstractNumId w:val="28"/>
     <w:lvlOverride w:ilvl="0">
       <w:lvl w:ilvl="0">
         <w:start w:val="1"/>
@@ -36460,10 +37605,10 @@
     </w:lvlOverride>
   </w:num>
   <w:num w:numId="41">
-    <w:abstractNumId w:val="32"/>
+    <w:abstractNumId w:val="34"/>
   </w:num>
   <w:num w:numId="42">
-    <w:abstractNumId w:val="37"/>
+    <w:abstractNumId w:val="40"/>
     <w:lvlOverride w:ilvl="0">
       <w:lvl w:ilvl="0">
         <w:start w:val="1"/>
@@ -36592,10 +37737,10 @@
     </w:lvlOverride>
   </w:num>
   <w:num w:numId="43">
-    <w:abstractNumId w:val="29"/>
+    <w:abstractNumId w:val="31"/>
   </w:num>
   <w:num w:numId="44">
-    <w:abstractNumId w:val="30"/>
+    <w:abstractNumId w:val="32"/>
     <w:lvlOverride w:ilvl="0">
       <w:lvl w:ilvl="0">
         <w:start w:val="1"/>
@@ -36724,7 +37869,7 @@
     </w:lvlOverride>
   </w:num>
   <w:num w:numId="45">
-    <w:abstractNumId w:val="24"/>
+    <w:abstractNumId w:val="25"/>
   </w:num>
   <w:num w:numId="46">
     <w:abstractNumId w:val="1"/>
@@ -37243,10 +38388,10 @@
     </w:lvlOverride>
   </w:num>
   <w:num w:numId="50">
-    <w:abstractNumId w:val="19"/>
+    <w:abstractNumId w:val="20"/>
   </w:num>
   <w:num w:numId="51">
-    <w:abstractNumId w:val="19"/>
+    <w:abstractNumId w:val="20"/>
     <w:lvlOverride w:ilvl="0">
       <w:lvl w:ilvl="0">
         <w:start w:val="1"/>
@@ -37375,7 +38520,7 @@
     </w:lvlOverride>
   </w:num>
   <w:num w:numId="52">
-    <w:abstractNumId w:val="9"/>
+    <w:abstractNumId w:val="10"/>
     <w:lvlOverride w:ilvl="0">
       <w:lvl w:ilvl="0">
         <w:start w:val="1"/>
@@ -37504,7 +38649,7 @@
     </w:lvlOverride>
   </w:num>
   <w:num w:numId="53">
-    <w:abstractNumId w:val="21"/>
+    <w:abstractNumId w:val="22"/>
     <w:lvlOverride w:ilvl="0">
       <w:lvl w:ilvl="0">
         <w:start w:val="1"/>
@@ -37636,7 +38781,7 @@
     <w:abstractNumId w:val="0"/>
   </w:num>
   <w:num w:numId="55">
-    <w:abstractNumId w:val="17"/>
+    <w:abstractNumId w:val="18"/>
     <w:lvlOverride w:ilvl="0">
       <w:lvl w:ilvl="0">
         <w:start w:val="1"/>
@@ -37765,7 +38910,7 @@
     </w:lvlOverride>
   </w:num>
   <w:num w:numId="56">
-    <w:abstractNumId w:val="11"/>
+    <w:abstractNumId w:val="12"/>
   </w:num>
   <w:num w:numId="57">
     <w:abstractNumId w:val="5"/>
@@ -37897,10 +39042,10 @@
     </w:lvlOverride>
   </w:num>
   <w:num w:numId="58">
-    <w:abstractNumId w:val="13"/>
+    <w:abstractNumId w:val="14"/>
   </w:num>
   <w:num w:numId="59">
-    <w:abstractNumId w:val="7"/>
+    <w:abstractNumId w:val="8"/>
     <w:lvlOverride w:ilvl="0">
       <w:lvl w:ilvl="0">
         <w:start w:val="1"/>
@@ -38029,10 +39174,10 @@
     </w:lvlOverride>
   </w:num>
   <w:num w:numId="60">
-    <w:abstractNumId w:val="34"/>
+    <w:abstractNumId w:val="37"/>
   </w:num>
   <w:num w:numId="61">
-    <w:abstractNumId w:val="23"/>
+    <w:abstractNumId w:val="24"/>
     <w:lvlOverride w:ilvl="0">
       <w:lvl w:ilvl="0">
         <w:start w:val="1"/>
@@ -38161,10 +39306,10 @@
     </w:lvlOverride>
   </w:num>
   <w:num w:numId="62">
-    <w:abstractNumId w:val="28"/>
+    <w:abstractNumId w:val="29"/>
   </w:num>
   <w:num w:numId="63">
-    <w:abstractNumId w:val="35"/>
+    <w:abstractNumId w:val="38"/>
     <w:lvlOverride w:ilvl="0">
       <w:lvl w:ilvl="0">
         <w:start w:val="1"/>
@@ -38293,10 +39438,10 @@
     </w:lvlOverride>
   </w:num>
   <w:num w:numId="64">
-    <w:abstractNumId w:val="14"/>
+    <w:abstractNumId w:val="15"/>
   </w:num>
   <w:num w:numId="65">
-    <w:abstractNumId w:val="25"/>
+    <w:abstractNumId w:val="26"/>
     <w:lvlOverride w:ilvl="0">
       <w:lvl w:ilvl="0">
         <w:start w:val="1"/>
@@ -38425,10 +39570,10 @@
     </w:lvlOverride>
   </w:num>
   <w:num w:numId="66">
-    <w:abstractNumId w:val="31"/>
+    <w:abstractNumId w:val="33"/>
   </w:num>
   <w:num w:numId="67">
-    <w:abstractNumId w:val="25"/>
+    <w:abstractNumId w:val="26"/>
     <w:lvlOverride w:ilvl="0">
       <w:lvl w:ilvl="0">
         <w:start w:val="1"/>
@@ -38557,7 +39702,22 @@
     </w:lvlOverride>
   </w:num>
   <w:num w:numId="68">
-    <w:abstractNumId w:val="15"/>
+    <w:abstractNumId w:val="16"/>
+  </w:num>
+  <w:num w:numId="69">
+    <w:abstractNumId w:val="17"/>
+  </w:num>
+  <w:num w:numId="70">
+    <w:abstractNumId w:val="7"/>
+  </w:num>
+  <w:num w:numId="71">
+    <w:abstractNumId w:val="30"/>
+  </w:num>
+  <w:num w:numId="72">
+    <w:abstractNumId w:val="33"/>
+  </w:num>
+  <w:num w:numId="73">
+    <w:abstractNumId w:val="36"/>
   </w:num>
   <w:numIdMacAtCleanup w:val="67"/>
 </w:numbering>
@@ -40246,7 +41406,7 @@
 </file>
 
 <file path=customXml/itemProps1.xml><?xml version="1.0" encoding="utf-8"?>
-<ds:datastoreItem xmlns:ds="http://schemas.openxmlformats.org/officeDocument/2006/customXml" ds:itemID="{C3474925-21BA-4BBD-9264-86BB3F1F6829}">
+<ds:datastoreItem xmlns:ds="http://schemas.openxmlformats.org/officeDocument/2006/customXml" ds:itemID="{C3F1A9B9-6B8A-45E6-83F8-06B6914D697F}">
   <ds:schemaRefs>
     <ds:schemaRef ds:uri="http://schemas.openxmlformats.org/officeDocument/2006/bibliography"/>
   </ds:schemaRefs>

</xml_diff>